<commit_message>
Entrega final - lab 9
</commit_message>
<xml_diff>
--- a/Docs/Observaciones-Lab 9.docx
+++ b/Docs/Observaciones-Lab 9.docx
@@ -1,6 +1,6 @@
 
 <file path=word/document.xml><?xml version="1.0" encoding="utf-8"?>
-<w:document xmlns:wpc="http://schemas.microsoft.com/office/word/2010/wordprocessingCanvas" xmlns:cx="http://schemas.microsoft.com/office/drawing/2014/chartex" xmlns:cx1="http://schemas.microsoft.com/office/drawing/2015/9/8/chartex" xmlns:cx2="http://schemas.microsoft.com/office/drawing/2015/10/21/chartex" xmlns:cx3="http://schemas.microsoft.com/office/drawing/2016/5/9/chartex" xmlns:cx4="http://schemas.microsoft.com/office/drawing/2016/5/10/chartex" xmlns:cx5="http://schemas.microsoft.com/office/drawing/2016/5/11/chartex" xmlns:cx6="http://schemas.microsoft.com/office/drawing/2016/5/12/chartex" xmlns:cx7="http://schemas.microsoft.com/office/drawing/2016/5/13/chartex" xmlns:cx8="http://schemas.microsoft.com/office/drawing/2016/5/14/chartex" xmlns:mc="http://schemas.openxmlformats.org/markup-compatibility/2006" xmlns:aink="http://schemas.microsoft.com/office/drawing/2016/ink" xmlns:am3d="http://schemas.microsoft.com/office/drawing/2017/model3d" xmlns:o="urn:schemas-microsoft-com:office:office" xmlns:oel="http://schemas.microsoft.com/office/2019/extlst" xmlns:r="http://schemas.openxmlformats.org/officeDocument/2006/relationships" xmlns:m="http://schemas.openxmlformats.org/officeDocument/2006/math" xmlns:v="urn:schemas-microsoft-com:vml" xmlns:wp14="http://schemas.microsoft.com/office/word/2010/wordprocessingDrawing" xmlns:wp="http://schemas.openxmlformats.org/drawingml/2006/wordprocessingDrawing" xmlns:w10="urn:schemas-microsoft-com:office:word" xmlns:w="http://schemas.openxmlformats.org/wordprocessingml/2006/main" xmlns:w14="http://schemas.microsoft.com/office/word/2010/wordml" xmlns:w15="http://schemas.microsoft.com/office/word/2012/wordml" xmlns:w16cex="http://schemas.microsoft.com/office/word/2018/wordml/cex" xmlns:w16cid="http://schemas.microsoft.com/office/word/2016/wordml/cid" xmlns:w16="http://schemas.microsoft.com/office/word/2018/wordml" xmlns:w16sdtdh="http://schemas.microsoft.com/office/word/2020/wordml/sdtdatahash" xmlns:w16se="http://schemas.microsoft.com/office/word/2015/wordml/symex" xmlns:wpg="http://schemas.microsoft.com/office/word/2010/wordprocessingGroup" xmlns:wpi="http://schemas.microsoft.com/office/word/2010/wordprocessingInk" xmlns:wne="http://schemas.microsoft.com/office/word/2006/wordml" xmlns:wps="http://schemas.microsoft.com/office/word/2010/wordprocessingShape" mc:Ignorable="w14 w15 w16se w16cid w16 w16cex w16sdtdh wp14">
+<w:document xmlns:wpc="http://schemas.microsoft.com/office/word/2010/wordprocessingCanvas" xmlns:cx="http://schemas.microsoft.com/office/drawing/2014/chartex" xmlns:cx1="http://schemas.microsoft.com/office/drawing/2015/9/8/chartex" xmlns:cx2="http://schemas.microsoft.com/office/drawing/2015/10/21/chartex" xmlns:cx3="http://schemas.microsoft.com/office/drawing/2016/5/9/chartex" xmlns:cx4="http://schemas.microsoft.com/office/drawing/2016/5/10/chartex" xmlns:cx5="http://schemas.microsoft.com/office/drawing/2016/5/11/chartex" xmlns:cx6="http://schemas.microsoft.com/office/drawing/2016/5/12/chartex" xmlns:cx7="http://schemas.microsoft.com/office/drawing/2016/5/13/chartex" xmlns:cx8="http://schemas.microsoft.com/office/drawing/2016/5/14/chartex" xmlns:mc="http://schemas.openxmlformats.org/markup-compatibility/2006" xmlns:aink="http://schemas.microsoft.com/office/drawing/2016/ink" xmlns:am3d="http://schemas.microsoft.com/office/drawing/2017/model3d" xmlns:o="urn:schemas-microsoft-com:office:office" xmlns:oel="http://schemas.microsoft.com/office/2019/extlst" xmlns:r="http://schemas.openxmlformats.org/officeDocument/2006/relationships" xmlns:m="http://schemas.openxmlformats.org/officeDocument/2006/math" xmlns:v="urn:schemas-microsoft-com:vml" xmlns:wp14="http://schemas.microsoft.com/office/word/2010/wordprocessingDrawing" xmlns:wp="http://schemas.openxmlformats.org/drawingml/2006/wordprocessingDrawing" xmlns:w10="urn:schemas-microsoft-com:office:word" xmlns:w="http://schemas.openxmlformats.org/wordprocessingml/2006/main" xmlns:w14="http://schemas.microsoft.com/office/word/2010/wordml" xmlns:w15="http://schemas.microsoft.com/office/word/2012/wordml" xmlns:w16cex="http://schemas.microsoft.com/office/word/2018/wordml/cex" xmlns:w16cid="http://schemas.microsoft.com/office/word/2016/wordml/cid" xmlns:w16="http://schemas.microsoft.com/office/word/2018/wordml" xmlns:w16du="http://schemas.microsoft.com/office/word/2023/wordml/word16du" xmlns:w16sdtdh="http://schemas.microsoft.com/office/word/2020/wordml/sdtdatahash" xmlns:w16se="http://schemas.microsoft.com/office/word/2015/wordml/symex" xmlns:wpg="http://schemas.microsoft.com/office/word/2010/wordprocessingGroup" xmlns:wpi="http://schemas.microsoft.com/office/word/2010/wordprocessingInk" xmlns:wne="http://schemas.microsoft.com/office/word/2006/wordml" xmlns:wps="http://schemas.microsoft.com/office/word/2010/wordprocessingShape" mc:Ignorable="w14 w15 w16se w16cid w16 w16cex w16sdtdh wp14">
   <w:body>
     <w:p>
       <w:pPr>
@@ -37,17 +37,8 @@
           <w:noProof w:val="0"/>
           <w:lang w:val="es-CO"/>
         </w:rPr>
-        <w:t xml:space="preserve">Jacobo </w:t>
-      </w:r>
-      <w:proofErr w:type="spellStart"/>
-      <w:r>
-        <w:rPr>
-          <w:noProof w:val="0"/>
-          <w:lang w:val="es-CO"/>
-        </w:rPr>
-        <w:t>Zarruk</w:t>
-      </w:r>
-      <w:proofErr w:type="spellEnd"/>
+        <w:t>Jacobo Zarruk</w:t>
+      </w:r>
       <w:r>
         <w:rPr>
           <w:noProof w:val="0"/>
@@ -119,7 +110,7 @@
         <w:pStyle w:val="Prrafodelista"/>
         <w:numPr>
           <w:ilvl w:val="0"/>
-          <w:numId w:val="15"/>
+          <w:numId w:val="16"/>
         </w:numPr>
         <w:jc w:val="both"/>
         <w:rPr>
@@ -194,7 +185,7 @@
         <w:pStyle w:val="Prrafodelista"/>
         <w:numPr>
           <w:ilvl w:val="0"/>
-          <w:numId w:val="15"/>
+          <w:numId w:val="16"/>
         </w:numPr>
         <w:jc w:val="both"/>
         <w:rPr>
@@ -223,6 +214,20 @@
         </w:rPr>
         <w:t>ercibe alguna diferencia entre la ejecución de los dos árboles (RBT y BST)?</w:t>
       </w:r>
+      <w:r>
+        <w:rPr>
+          <w:rFonts w:cstheme="minorHAnsi"/>
+          <w:lang w:val="es-CO" w:eastAsia="es-CO"/>
+        </w:rPr>
+        <w:t xml:space="preserve"> </w:t>
+      </w:r>
+      <w:r>
+        <w:rPr>
+          <w:rFonts w:cstheme="minorHAnsi"/>
+          <w:lang w:val="es-CO" w:eastAsia="es-CO"/>
+        </w:rPr>
+        <w:t>¿Por qué pasa esto?</w:t>
+      </w:r>
     </w:p>
     <w:p>
       <w:pPr>
@@ -237,7 +242,49 @@
           <w:rFonts w:cstheme="minorHAnsi"/>
           <w:lang w:val="es-CO" w:eastAsia="es-CO"/>
         </w:rPr>
-        <w:t>Al ejecutar el quinto requerimiento y medir los tiempos de ejecución se pudo notar que, en promedio, la implentación del código con un BST se demotra un poco más que usando un RBT.</w:t>
+        <w:t>Al ejecutar el quinto requerimiento y medir los tiempos de ejecución se pudo notar que, en promedio, la implentación del código con un BST se demotra un poco más que usando un RBT.Lo</w:t>
+      </w:r>
+      <w:r>
+        <w:rPr>
+          <w:rFonts w:cstheme="minorHAnsi"/>
+          <w:lang w:val="es-CO" w:eastAsia="es-CO"/>
+        </w:rPr>
+        <w:t xml:space="preserve"> anterior se debe justamente a las propiedades de un RBT. En esta estructura de datos se busca que las ramas sean de máximo una longitud log(n), lo que proporcionan </w:t>
+      </w:r>
+      <w:r>
+        <w:rPr>
+          <w:rFonts w:cstheme="minorHAnsi"/>
+          <w:lang w:val="es-CO" w:eastAsia="es-CO"/>
+        </w:rPr>
+        <w:t>tiempos de búsqueda</w:t>
+      </w:r>
+      <w:r>
+        <w:rPr>
+          <w:rFonts w:cstheme="minorHAnsi"/>
+          <w:lang w:val="es-CO" w:eastAsia="es-CO"/>
+        </w:rPr>
+        <w:t xml:space="preserve"> l</w:t>
+      </w:r>
+      <w:r>
+        <w:rPr>
+          <w:rFonts w:cstheme="minorHAnsi"/>
+          <w:lang w:val="es-CO" w:eastAsia="es-CO"/>
+        </w:rPr>
+        <w:t>ogarítmicos, sin importar la secuencia de llaves insertad</w:t>
+      </w:r>
+      <w:r>
+        <w:rPr>
+          <w:rFonts w:cstheme="minorHAnsi"/>
+          <w:lang w:val="es-CO" w:eastAsia="es-CO"/>
+        </w:rPr>
+        <w:t>a. Por otro lado, en un BST, en el peor caso, encontrar un elemento tiene una complejidad de O(n)</w:t>
+      </w:r>
+      <w:r>
+        <w:rPr>
+          <w:rFonts w:cstheme="minorHAnsi"/>
+          <w:lang w:val="es-CO" w:eastAsia="es-CO"/>
+        </w:rPr>
+        <w:t xml:space="preserve">, lo que se traduce a un mayor consumo de tiempo. </w:t>
       </w:r>
     </w:p>
     <w:p>
@@ -245,78 +292,86 @@
         <w:pStyle w:val="Prrafodelista"/>
         <w:numPr>
           <w:ilvl w:val="0"/>
-          <w:numId w:val="15"/>
+          <w:numId w:val="16"/>
         </w:numPr>
         <w:jc w:val="both"/>
         <w:rPr>
+          <w:lang w:val="es-CO"/>
+        </w:rPr>
+      </w:pPr>
+      <w:r>
+        <w:rPr>
+          <w:lang w:val="es-CO"/>
+        </w:rPr>
+        <w:t xml:space="preserve"> ¿Existe alguna diferencia de complejidad entre los dos árboles (RBT y BST)? Justifique su respuesta.</w:t>
+      </w:r>
+    </w:p>
+    <w:p>
+      <w:pPr>
+        <w:jc w:val="both"/>
+        <w:rPr>
+          <w:lang w:val="es-CO"/>
+        </w:rPr>
+      </w:pPr>
+      <w:r>
+        <w:rPr>
+          <w:lang w:val="es-CO"/>
+        </w:rPr>
+        <w:t xml:space="preserve">Sí existe una complejidad temporal distinta entre los dos árboles. Por su parte, </w:t>
+      </w:r>
+      <w:r>
+        <w:rPr>
+          <w:lang w:val="es-CO"/>
+        </w:rPr>
+        <w:t xml:space="preserve">en un caso promedio, un BST tiene una complejidad de 1.39 lg(n) cuando se trata de insertar y buscar elementos, mientras que en un RBT, estas operaciones tienen </w:t>
+      </w:r>
+      <w:r>
+        <w:rPr>
+          <w:lang w:val="es-CO"/>
+        </w:rPr>
+        <w:t>aproximadamente</w:t>
+      </w:r>
+      <w:r>
+        <w:rPr>
+          <w:lang w:val="es-CO"/>
+        </w:rPr>
+        <w:t xml:space="preserve"> una complejidad de lg(n). </w:t>
+      </w:r>
+    </w:p>
+    <w:p>
+      <w:pPr>
+        <w:pStyle w:val="Prrafodelista"/>
+        <w:numPr>
+          <w:ilvl w:val="0"/>
+          <w:numId w:val="16"/>
+        </w:numPr>
+        <w:jc w:val="both"/>
+        <w:rPr>
           <w:rFonts w:cstheme="minorHAnsi"/>
           <w:lang w:val="es-CO" w:eastAsia="es-CO"/>
         </w:rPr>
       </w:pPr>
       <w:r>
         <w:rPr>
+          <w:lang w:val="es-CO"/>
+        </w:rPr>
+        <w:t xml:space="preserve"> ¿Existe alguna manera de cargar los datos en un árbol RBT de tal forma que su funcionamiento mejore? Si es así, mencione cuál.</w:t>
+      </w:r>
+    </w:p>
+    <w:p>
+      <w:pPr>
+        <w:jc w:val="both"/>
+        <w:rPr>
           <w:rFonts w:cstheme="minorHAnsi"/>
           <w:lang w:val="es-CO" w:eastAsia="es-CO"/>
         </w:rPr>
-        <w:t>¿Por qué pasa esto?</w:t>
-      </w:r>
-    </w:p>
-    <w:p>
-      <w:pPr>
-        <w:jc w:val="both"/>
+      </w:pPr>
+      <w:r>
         <w:rPr>
           <w:rFonts w:cstheme="minorHAnsi"/>
           <w:lang w:val="es-CO" w:eastAsia="es-CO"/>
         </w:rPr>
-      </w:pPr>
-      <w:r>
-        <w:rPr>
-          <w:rFonts w:cstheme="minorHAnsi"/>
-          <w:lang w:val="es-CO" w:eastAsia="es-CO"/>
-        </w:rPr>
-        <w:t>Lo</w:t>
-      </w:r>
-      <w:r>
-        <w:rPr>
-          <w:rFonts w:cstheme="minorHAnsi"/>
-          <w:lang w:val="es-CO" w:eastAsia="es-CO"/>
-        </w:rPr>
-        <w:t xml:space="preserve"> anterior se debe justamente a las propiedades de un RBT. En esta estructura de datos se busca que las ramas sean de máximo una longitud log(n), lo que proporcionan </w:t>
-      </w:r>
-      <w:r>
-        <w:rPr>
-          <w:rFonts w:cstheme="minorHAnsi"/>
-          <w:lang w:val="es-CO" w:eastAsia="es-CO"/>
-        </w:rPr>
-        <w:t>tiempos de búsqueda</w:t>
-      </w:r>
-      <w:r>
-        <w:rPr>
-          <w:rFonts w:cstheme="minorHAnsi"/>
-          <w:lang w:val="es-CO" w:eastAsia="es-CO"/>
-        </w:rPr>
-        <w:t xml:space="preserve"> l</w:t>
-      </w:r>
-      <w:r>
-        <w:rPr>
-          <w:rFonts w:cstheme="minorHAnsi"/>
-          <w:lang w:val="es-CO" w:eastAsia="es-CO"/>
-        </w:rPr>
-        <w:t>ogarítmicos, sin importar la secuencia de llaves insertad</w:t>
-      </w:r>
-      <w:r>
-        <w:rPr>
-          <w:rFonts w:cstheme="minorHAnsi"/>
-          <w:lang w:val="es-CO" w:eastAsia="es-CO"/>
-        </w:rPr>
-        <w:t>a. Por otro lado, en un BST, en el peor caso, encontrar un elemento tiene una complejidad de O(n)</w:t>
-      </w:r>
-      <w:r>
-        <w:rPr>
-          <w:rFonts w:cstheme="minorHAnsi"/>
-          <w:lang w:val="es-CO" w:eastAsia="es-CO"/>
-        </w:rPr>
-        <w:t xml:space="preserve">, lo que se traduce a un mayor consumo de tiempo. </w:t>
+        <w:t xml:space="preserve">Una posible forma de mejorar el funcionamiento de un RBT es modificar la manera en la que están organizados los datos de entrada, pues esto puede impactar en la elaboración del árbol de forma que se realicen los menores cambios posibles (rotaciones, cambios de color en los nodos, entre otros). </w:t>
       </w:r>
     </w:p>
     <w:sectPr>
@@ -330,7 +385,7 @@
 </file>
 
 <file path=word/endnotes.xml><?xml version="1.0" encoding="utf-8"?>
-<w:endnotes xmlns:wpc="http://schemas.microsoft.com/office/word/2010/wordprocessingCanvas" xmlns:cx="http://schemas.microsoft.com/office/drawing/2014/chartex" xmlns:cx1="http://schemas.microsoft.com/office/drawing/2015/9/8/chartex" xmlns:cx2="http://schemas.microsoft.com/office/drawing/2015/10/21/chartex" xmlns:cx3="http://schemas.microsoft.com/office/drawing/2016/5/9/chartex" xmlns:cx4="http://schemas.microsoft.com/office/drawing/2016/5/10/chartex" xmlns:cx5="http://schemas.microsoft.com/office/drawing/2016/5/11/chartex" xmlns:cx6="http://schemas.microsoft.com/office/drawing/2016/5/12/chartex" xmlns:cx7="http://schemas.microsoft.com/office/drawing/2016/5/13/chartex" xmlns:cx8="http://schemas.microsoft.com/office/drawing/2016/5/14/chartex" xmlns:mc="http://schemas.openxmlformats.org/markup-compatibility/2006" xmlns:aink="http://schemas.microsoft.com/office/drawing/2016/ink" xmlns:am3d="http://schemas.microsoft.com/office/drawing/2017/model3d" xmlns:o="urn:schemas-microsoft-com:office:office" xmlns:oel="http://schemas.microsoft.com/office/2019/extlst" xmlns:r="http://schemas.openxmlformats.org/officeDocument/2006/relationships" xmlns:m="http://schemas.openxmlformats.org/officeDocument/2006/math" xmlns:v="urn:schemas-microsoft-com:vml" xmlns:wp14="http://schemas.microsoft.com/office/word/2010/wordprocessingDrawing" xmlns:wp="http://schemas.openxmlformats.org/drawingml/2006/wordprocessingDrawing" xmlns:w10="urn:schemas-microsoft-com:office:word" xmlns:w="http://schemas.openxmlformats.org/wordprocessingml/2006/main" xmlns:w14="http://schemas.microsoft.com/office/word/2010/wordml" xmlns:w15="http://schemas.microsoft.com/office/word/2012/wordml" xmlns:w16cex="http://schemas.microsoft.com/office/word/2018/wordml/cex" xmlns:w16cid="http://schemas.microsoft.com/office/word/2016/wordml/cid" xmlns:w16="http://schemas.microsoft.com/office/word/2018/wordml" xmlns:w16sdtdh="http://schemas.microsoft.com/office/word/2020/wordml/sdtdatahash" xmlns:w16se="http://schemas.microsoft.com/office/word/2015/wordml/symex" xmlns:wpg="http://schemas.microsoft.com/office/word/2010/wordprocessingGroup" xmlns:wpi="http://schemas.microsoft.com/office/word/2010/wordprocessingInk" xmlns:wne="http://schemas.microsoft.com/office/word/2006/wordml" xmlns:wps="http://schemas.microsoft.com/office/word/2010/wordprocessingShape" mc:Ignorable="w14 w15 w16se w16cid w16 w16cex w16sdtdh wp14">
+<w:endnotes xmlns:wpc="http://schemas.microsoft.com/office/word/2010/wordprocessingCanvas" xmlns:cx="http://schemas.microsoft.com/office/drawing/2014/chartex" xmlns:cx1="http://schemas.microsoft.com/office/drawing/2015/9/8/chartex" xmlns:cx2="http://schemas.microsoft.com/office/drawing/2015/10/21/chartex" xmlns:cx3="http://schemas.microsoft.com/office/drawing/2016/5/9/chartex" xmlns:cx4="http://schemas.microsoft.com/office/drawing/2016/5/10/chartex" xmlns:cx5="http://schemas.microsoft.com/office/drawing/2016/5/11/chartex" xmlns:cx6="http://schemas.microsoft.com/office/drawing/2016/5/12/chartex" xmlns:cx7="http://schemas.microsoft.com/office/drawing/2016/5/13/chartex" xmlns:cx8="http://schemas.microsoft.com/office/drawing/2016/5/14/chartex" xmlns:mc="http://schemas.openxmlformats.org/markup-compatibility/2006" xmlns:aink="http://schemas.microsoft.com/office/drawing/2016/ink" xmlns:am3d="http://schemas.microsoft.com/office/drawing/2017/model3d" xmlns:o="urn:schemas-microsoft-com:office:office" xmlns:oel="http://schemas.microsoft.com/office/2019/extlst" xmlns:r="http://schemas.openxmlformats.org/officeDocument/2006/relationships" xmlns:m="http://schemas.openxmlformats.org/officeDocument/2006/math" xmlns:v="urn:schemas-microsoft-com:vml" xmlns:wp14="http://schemas.microsoft.com/office/word/2010/wordprocessingDrawing" xmlns:wp="http://schemas.openxmlformats.org/drawingml/2006/wordprocessingDrawing" xmlns:w10="urn:schemas-microsoft-com:office:word" xmlns:w="http://schemas.openxmlformats.org/wordprocessingml/2006/main" xmlns:w14="http://schemas.microsoft.com/office/word/2010/wordml" xmlns:w15="http://schemas.microsoft.com/office/word/2012/wordml" xmlns:w16cex="http://schemas.microsoft.com/office/word/2018/wordml/cex" xmlns:w16cid="http://schemas.microsoft.com/office/word/2016/wordml/cid" xmlns:w16="http://schemas.microsoft.com/office/word/2018/wordml" xmlns:w16du="http://schemas.microsoft.com/office/word/2023/wordml/word16du" xmlns:w16sdtdh="http://schemas.microsoft.com/office/word/2020/wordml/sdtdatahash" xmlns:w16se="http://schemas.microsoft.com/office/word/2015/wordml/symex" xmlns:wpg="http://schemas.microsoft.com/office/word/2010/wordprocessingGroup" xmlns:wpi="http://schemas.microsoft.com/office/word/2010/wordprocessingInk" xmlns:wne="http://schemas.microsoft.com/office/word/2006/wordml" xmlns:wps="http://schemas.microsoft.com/office/word/2010/wordprocessingShape" mc:Ignorable="w14 w15 w16se w16cid w16 w16cex w16sdtdh wp14">
   <w:endnote w:type="separator" w:id="-1">
     <w:p>
       <w:pPr>
@@ -355,7 +410,7 @@
 </file>
 
 <file path=word/footnotes.xml><?xml version="1.0" encoding="utf-8"?>
-<w:footnotes xmlns:wpc="http://schemas.microsoft.com/office/word/2010/wordprocessingCanvas" xmlns:cx="http://schemas.microsoft.com/office/drawing/2014/chartex" xmlns:cx1="http://schemas.microsoft.com/office/drawing/2015/9/8/chartex" xmlns:cx2="http://schemas.microsoft.com/office/drawing/2015/10/21/chartex" xmlns:cx3="http://schemas.microsoft.com/office/drawing/2016/5/9/chartex" xmlns:cx4="http://schemas.microsoft.com/office/drawing/2016/5/10/chartex" xmlns:cx5="http://schemas.microsoft.com/office/drawing/2016/5/11/chartex" xmlns:cx6="http://schemas.microsoft.com/office/drawing/2016/5/12/chartex" xmlns:cx7="http://schemas.microsoft.com/office/drawing/2016/5/13/chartex" xmlns:cx8="http://schemas.microsoft.com/office/drawing/2016/5/14/chartex" xmlns:mc="http://schemas.openxmlformats.org/markup-compatibility/2006" xmlns:aink="http://schemas.microsoft.com/office/drawing/2016/ink" xmlns:am3d="http://schemas.microsoft.com/office/drawing/2017/model3d" xmlns:o="urn:schemas-microsoft-com:office:office" xmlns:oel="http://schemas.microsoft.com/office/2019/extlst" xmlns:r="http://schemas.openxmlformats.org/officeDocument/2006/relationships" xmlns:m="http://schemas.openxmlformats.org/officeDocument/2006/math" xmlns:v="urn:schemas-microsoft-com:vml" xmlns:wp14="http://schemas.microsoft.com/office/word/2010/wordprocessingDrawing" xmlns:wp="http://schemas.openxmlformats.org/drawingml/2006/wordprocessingDrawing" xmlns:w10="urn:schemas-microsoft-com:office:word" xmlns:w="http://schemas.openxmlformats.org/wordprocessingml/2006/main" xmlns:w14="http://schemas.microsoft.com/office/word/2010/wordml" xmlns:w15="http://schemas.microsoft.com/office/word/2012/wordml" xmlns:w16cex="http://schemas.microsoft.com/office/word/2018/wordml/cex" xmlns:w16cid="http://schemas.microsoft.com/office/word/2016/wordml/cid" xmlns:w16="http://schemas.microsoft.com/office/word/2018/wordml" xmlns:w16sdtdh="http://schemas.microsoft.com/office/word/2020/wordml/sdtdatahash" xmlns:w16se="http://schemas.microsoft.com/office/word/2015/wordml/symex" xmlns:wpg="http://schemas.microsoft.com/office/word/2010/wordprocessingGroup" xmlns:wpi="http://schemas.microsoft.com/office/word/2010/wordprocessingInk" xmlns:wne="http://schemas.microsoft.com/office/word/2006/wordml" xmlns:wps="http://schemas.microsoft.com/office/word/2010/wordprocessingShape" mc:Ignorable="w14 w15 w16se w16cid w16 w16cex w16sdtdh wp14">
+<w:footnotes xmlns:wpc="http://schemas.microsoft.com/office/word/2010/wordprocessingCanvas" xmlns:cx="http://schemas.microsoft.com/office/drawing/2014/chartex" xmlns:cx1="http://schemas.microsoft.com/office/drawing/2015/9/8/chartex" xmlns:cx2="http://schemas.microsoft.com/office/drawing/2015/10/21/chartex" xmlns:cx3="http://schemas.microsoft.com/office/drawing/2016/5/9/chartex" xmlns:cx4="http://schemas.microsoft.com/office/drawing/2016/5/10/chartex" xmlns:cx5="http://schemas.microsoft.com/office/drawing/2016/5/11/chartex" xmlns:cx6="http://schemas.microsoft.com/office/drawing/2016/5/12/chartex" xmlns:cx7="http://schemas.microsoft.com/office/drawing/2016/5/13/chartex" xmlns:cx8="http://schemas.microsoft.com/office/drawing/2016/5/14/chartex" xmlns:mc="http://schemas.openxmlformats.org/markup-compatibility/2006" xmlns:aink="http://schemas.microsoft.com/office/drawing/2016/ink" xmlns:am3d="http://schemas.microsoft.com/office/drawing/2017/model3d" xmlns:o="urn:schemas-microsoft-com:office:office" xmlns:oel="http://schemas.microsoft.com/office/2019/extlst" xmlns:r="http://schemas.openxmlformats.org/officeDocument/2006/relationships" xmlns:m="http://schemas.openxmlformats.org/officeDocument/2006/math" xmlns:v="urn:schemas-microsoft-com:vml" xmlns:wp14="http://schemas.microsoft.com/office/word/2010/wordprocessingDrawing" xmlns:wp="http://schemas.openxmlformats.org/drawingml/2006/wordprocessingDrawing" xmlns:w10="urn:schemas-microsoft-com:office:word" xmlns:w="http://schemas.openxmlformats.org/wordprocessingml/2006/main" xmlns:w14="http://schemas.microsoft.com/office/word/2010/wordml" xmlns:w15="http://schemas.microsoft.com/office/word/2012/wordml" xmlns:w16cex="http://schemas.microsoft.com/office/word/2018/wordml/cex" xmlns:w16cid="http://schemas.microsoft.com/office/word/2016/wordml/cid" xmlns:w16="http://schemas.microsoft.com/office/word/2018/wordml" xmlns:w16du="http://schemas.microsoft.com/office/word/2023/wordml/word16du" xmlns:w16sdtdh="http://schemas.microsoft.com/office/word/2020/wordml/sdtdatahash" xmlns:w16se="http://schemas.microsoft.com/office/word/2015/wordml/symex" xmlns:wpg="http://schemas.microsoft.com/office/word/2010/wordprocessingGroup" xmlns:wpi="http://schemas.microsoft.com/office/word/2010/wordprocessingInk" xmlns:wne="http://schemas.microsoft.com/office/word/2006/wordml" xmlns:wps="http://schemas.microsoft.com/office/word/2010/wordprocessingShape" mc:Ignorable="w14 w15 w16se w16cid w16 w16cex w16sdtdh wp14">
   <w:footnote w:type="separator" w:id="-1">
     <w:p>
       <w:pPr>
@@ -380,7 +435,7 @@
 </file>
 
 <file path=word/numbering.xml><?xml version="1.0" encoding="utf-8"?>
-<w:numbering xmlns:wpc="http://schemas.microsoft.com/office/word/2010/wordprocessingCanvas" xmlns:cx="http://schemas.microsoft.com/office/drawing/2014/chartex" xmlns:cx1="http://schemas.microsoft.com/office/drawing/2015/9/8/chartex" xmlns:cx2="http://schemas.microsoft.com/office/drawing/2015/10/21/chartex" xmlns:cx3="http://schemas.microsoft.com/office/drawing/2016/5/9/chartex" xmlns:cx4="http://schemas.microsoft.com/office/drawing/2016/5/10/chartex" xmlns:cx5="http://schemas.microsoft.com/office/drawing/2016/5/11/chartex" xmlns:cx6="http://schemas.microsoft.com/office/drawing/2016/5/12/chartex" xmlns:cx7="http://schemas.microsoft.com/office/drawing/2016/5/13/chartex" xmlns:cx8="http://schemas.microsoft.com/office/drawing/2016/5/14/chartex" xmlns:mc="http://schemas.openxmlformats.org/markup-compatibility/2006" xmlns:aink="http://schemas.microsoft.com/office/drawing/2016/ink" xmlns:am3d="http://schemas.microsoft.com/office/drawing/2017/model3d" xmlns:o="urn:schemas-microsoft-com:office:office" xmlns:oel="http://schemas.microsoft.com/office/2019/extlst" xmlns:r="http://schemas.openxmlformats.org/officeDocument/2006/relationships" xmlns:m="http://schemas.openxmlformats.org/officeDocument/2006/math" xmlns:v="urn:schemas-microsoft-com:vml" xmlns:wp14="http://schemas.microsoft.com/office/word/2010/wordprocessingDrawing" xmlns:wp="http://schemas.openxmlformats.org/drawingml/2006/wordprocessingDrawing" xmlns:w10="urn:schemas-microsoft-com:office:word" xmlns:w="http://schemas.openxmlformats.org/wordprocessingml/2006/main" xmlns:w14="http://schemas.microsoft.com/office/word/2010/wordml" xmlns:w15="http://schemas.microsoft.com/office/word/2012/wordml" xmlns:w16cex="http://schemas.microsoft.com/office/word/2018/wordml/cex" xmlns:w16cid="http://schemas.microsoft.com/office/word/2016/wordml/cid" xmlns:w16="http://schemas.microsoft.com/office/word/2018/wordml" xmlns:w16sdtdh="http://schemas.microsoft.com/office/word/2020/wordml/sdtdatahash" xmlns:w16se="http://schemas.microsoft.com/office/word/2015/wordml/symex" xmlns:wpg="http://schemas.microsoft.com/office/word/2010/wordprocessingGroup" xmlns:wpi="http://schemas.microsoft.com/office/word/2010/wordprocessingInk" xmlns:wne="http://schemas.microsoft.com/office/word/2006/wordml" xmlns:wps="http://schemas.microsoft.com/office/word/2010/wordprocessingShape" mc:Ignorable="w14 w15 w16se w16cid w16 w16cex w16sdtdh wp14">
+<w:numbering xmlns:wpc="http://schemas.microsoft.com/office/word/2010/wordprocessingCanvas" xmlns:cx="http://schemas.microsoft.com/office/drawing/2014/chartex" xmlns:cx1="http://schemas.microsoft.com/office/drawing/2015/9/8/chartex" xmlns:cx2="http://schemas.microsoft.com/office/drawing/2015/10/21/chartex" xmlns:cx3="http://schemas.microsoft.com/office/drawing/2016/5/9/chartex" xmlns:cx4="http://schemas.microsoft.com/office/drawing/2016/5/10/chartex" xmlns:cx5="http://schemas.microsoft.com/office/drawing/2016/5/11/chartex" xmlns:cx6="http://schemas.microsoft.com/office/drawing/2016/5/12/chartex" xmlns:cx7="http://schemas.microsoft.com/office/drawing/2016/5/13/chartex" xmlns:cx8="http://schemas.microsoft.com/office/drawing/2016/5/14/chartex" xmlns:mc="http://schemas.openxmlformats.org/markup-compatibility/2006" xmlns:aink="http://schemas.microsoft.com/office/drawing/2016/ink" xmlns:am3d="http://schemas.microsoft.com/office/drawing/2017/model3d" xmlns:o="urn:schemas-microsoft-com:office:office" xmlns:oel="http://schemas.microsoft.com/office/2019/extlst" xmlns:r="http://schemas.openxmlformats.org/officeDocument/2006/relationships" xmlns:m="http://schemas.openxmlformats.org/officeDocument/2006/math" xmlns:v="urn:schemas-microsoft-com:vml" xmlns:wp14="http://schemas.microsoft.com/office/word/2010/wordprocessingDrawing" xmlns:wp="http://schemas.openxmlformats.org/drawingml/2006/wordprocessingDrawing" xmlns:w10="urn:schemas-microsoft-com:office:word" xmlns:w="http://schemas.openxmlformats.org/wordprocessingml/2006/main" xmlns:w14="http://schemas.microsoft.com/office/word/2010/wordml" xmlns:w15="http://schemas.microsoft.com/office/word/2012/wordml" xmlns:w16cex="http://schemas.microsoft.com/office/word/2018/wordml/cex" xmlns:w16cid="http://schemas.microsoft.com/office/word/2016/wordml/cid" xmlns:w16="http://schemas.microsoft.com/office/word/2018/wordml" xmlns:w16du="http://schemas.microsoft.com/office/word/2023/wordml/word16du" xmlns:w16sdtdh="http://schemas.microsoft.com/office/word/2020/wordml/sdtdatahash" xmlns:w16se="http://schemas.microsoft.com/office/word/2015/wordml/symex" xmlns:wpg="http://schemas.microsoft.com/office/word/2010/wordprocessingGroup" xmlns:wpi="http://schemas.microsoft.com/office/word/2010/wordprocessingInk" xmlns:wne="http://schemas.microsoft.com/office/word/2006/wordml" xmlns:wps="http://schemas.microsoft.com/office/word/2010/wordprocessingShape" mc:Ignorable="w14 w15 w16se w16cid w16 w16cex w16sdtdh wp14">
   <w:abstractNum w:abstractNumId="0" w15:restartNumberingAfterBreak="0">
     <w:nsid w:val="002C41A3"/>
     <w:multiLevelType w:val="hybridMultilevel"/>
@@ -1261,6 +1316,96 @@
     </w:lvl>
   </w:abstractNum>
   <w:abstractNum w:abstractNumId="9" w15:restartNumberingAfterBreak="0">
+    <w:nsid w:val="3C461CBE"/>
+    <w:multiLevelType w:val="hybridMultilevel"/>
+    <w:tmpl w:val="9C82AA32"/>
+    <w:lvl w:ilvl="0" w:tplc="FFFFFFFF">
+      <w:start w:val="1"/>
+      <w:numFmt w:val="lowerLetter"/>
+      <w:lvlText w:val="%1)"/>
+      <w:lvlJc w:val="left"/>
+      <w:pPr>
+        <w:ind w:left="720" w:hanging="360"/>
+      </w:pPr>
+      <w:rPr>
+        <w:rFonts w:hint="default"/>
+        <w:color w:val="000000"/>
+      </w:rPr>
+    </w:lvl>
+    <w:lvl w:ilvl="1" w:tplc="FFFFFFFF">
+      <w:start w:val="1"/>
+      <w:numFmt w:val="lowerLetter"/>
+      <w:lvlText w:val="%2."/>
+      <w:lvlJc w:val="left"/>
+      <w:pPr>
+        <w:ind w:left="1440" w:hanging="360"/>
+      </w:pPr>
+    </w:lvl>
+    <w:lvl w:ilvl="2" w:tplc="FFFFFFFF" w:tentative="1">
+      <w:start w:val="1"/>
+      <w:numFmt w:val="lowerRoman"/>
+      <w:lvlText w:val="%3."/>
+      <w:lvlJc w:val="right"/>
+      <w:pPr>
+        <w:ind w:left="2160" w:hanging="180"/>
+      </w:pPr>
+    </w:lvl>
+    <w:lvl w:ilvl="3" w:tplc="FFFFFFFF" w:tentative="1">
+      <w:start w:val="1"/>
+      <w:numFmt w:val="decimal"/>
+      <w:lvlText w:val="%4."/>
+      <w:lvlJc w:val="left"/>
+      <w:pPr>
+        <w:ind w:left="2880" w:hanging="360"/>
+      </w:pPr>
+    </w:lvl>
+    <w:lvl w:ilvl="4" w:tplc="FFFFFFFF" w:tentative="1">
+      <w:start w:val="1"/>
+      <w:numFmt w:val="lowerLetter"/>
+      <w:lvlText w:val="%5."/>
+      <w:lvlJc w:val="left"/>
+      <w:pPr>
+        <w:ind w:left="3600" w:hanging="360"/>
+      </w:pPr>
+    </w:lvl>
+    <w:lvl w:ilvl="5" w:tplc="FFFFFFFF" w:tentative="1">
+      <w:start w:val="1"/>
+      <w:numFmt w:val="lowerRoman"/>
+      <w:lvlText w:val="%6."/>
+      <w:lvlJc w:val="right"/>
+      <w:pPr>
+        <w:ind w:left="4320" w:hanging="180"/>
+      </w:pPr>
+    </w:lvl>
+    <w:lvl w:ilvl="6" w:tplc="FFFFFFFF" w:tentative="1">
+      <w:start w:val="1"/>
+      <w:numFmt w:val="decimal"/>
+      <w:lvlText w:val="%7."/>
+      <w:lvlJc w:val="left"/>
+      <w:pPr>
+        <w:ind w:left="5040" w:hanging="360"/>
+      </w:pPr>
+    </w:lvl>
+    <w:lvl w:ilvl="7" w:tplc="FFFFFFFF" w:tentative="1">
+      <w:start w:val="1"/>
+      <w:numFmt w:val="lowerLetter"/>
+      <w:lvlText w:val="%8."/>
+      <w:lvlJc w:val="left"/>
+      <w:pPr>
+        <w:ind w:left="5760" w:hanging="360"/>
+      </w:pPr>
+    </w:lvl>
+    <w:lvl w:ilvl="8" w:tplc="FFFFFFFF" w:tentative="1">
+      <w:start w:val="1"/>
+      <w:numFmt w:val="lowerRoman"/>
+      <w:lvlText w:val="%9."/>
+      <w:lvlJc w:val="right"/>
+      <w:pPr>
+        <w:ind w:left="6480" w:hanging="180"/>
+      </w:pPr>
+    </w:lvl>
+  </w:abstractNum>
+  <w:abstractNum w:abstractNumId="10" w15:restartNumberingAfterBreak="0">
     <w:nsid w:val="446D4DDB"/>
     <w:multiLevelType w:val="multilevel"/>
     <w:tmpl w:val="0409001D"/>
@@ -1373,7 +1518,7 @@
       </w:rPr>
     </w:lvl>
   </w:abstractNum>
-  <w:abstractNum w:abstractNumId="10" w15:restartNumberingAfterBreak="0">
+  <w:abstractNum w:abstractNumId="11" w15:restartNumberingAfterBreak="0">
     <w:nsid w:val="4723600A"/>
     <w:multiLevelType w:val="hybridMultilevel"/>
     <w:tmpl w:val="731ED4AE"/>
@@ -1459,7 +1604,7 @@
       </w:pPr>
     </w:lvl>
   </w:abstractNum>
-  <w:abstractNum w:abstractNumId="11" w15:restartNumberingAfterBreak="0">
+  <w:abstractNum w:abstractNumId="12" w15:restartNumberingAfterBreak="0">
     <w:nsid w:val="59085AB3"/>
     <w:multiLevelType w:val="hybridMultilevel"/>
     <w:tmpl w:val="7A268518"/>
@@ -1572,7 +1717,7 @@
       </w:rPr>
     </w:lvl>
   </w:abstractNum>
-  <w:abstractNum w:abstractNumId="12" w15:restartNumberingAfterBreak="0">
+  <w:abstractNum w:abstractNumId="13" w15:restartNumberingAfterBreak="0">
     <w:nsid w:val="5C974F57"/>
     <w:multiLevelType w:val="hybridMultilevel"/>
     <w:tmpl w:val="211EC694"/>
@@ -1658,7 +1803,7 @@
       </w:pPr>
     </w:lvl>
   </w:abstractNum>
-  <w:abstractNum w:abstractNumId="13" w15:restartNumberingAfterBreak="0">
+  <w:abstractNum w:abstractNumId="14" w15:restartNumberingAfterBreak="0">
     <w:nsid w:val="5EBA3F4E"/>
     <w:multiLevelType w:val="hybridMultilevel"/>
     <w:tmpl w:val="874CF82C"/>
@@ -1744,7 +1889,97 @@
       </w:pPr>
     </w:lvl>
   </w:abstractNum>
-  <w:abstractNum w:abstractNumId="14" w15:restartNumberingAfterBreak="0">
+  <w:abstractNum w:abstractNumId="15" w15:restartNumberingAfterBreak="0">
+    <w:nsid w:val="73A84C78"/>
+    <w:multiLevelType w:val="hybridMultilevel"/>
+    <w:tmpl w:val="9C82AA32"/>
+    <w:lvl w:ilvl="0" w:tplc="9A788B96">
+      <w:start w:val="1"/>
+      <w:numFmt w:val="lowerLetter"/>
+      <w:lvlText w:val="%1)"/>
+      <w:lvlJc w:val="left"/>
+      <w:pPr>
+        <w:ind w:left="720" w:hanging="360"/>
+      </w:pPr>
+      <w:rPr>
+        <w:rFonts w:hint="default"/>
+        <w:color w:val="000000"/>
+      </w:rPr>
+    </w:lvl>
+    <w:lvl w:ilvl="1" w:tplc="04090019">
+      <w:start w:val="1"/>
+      <w:numFmt w:val="lowerLetter"/>
+      <w:lvlText w:val="%2."/>
+      <w:lvlJc w:val="left"/>
+      <w:pPr>
+        <w:ind w:left="1440" w:hanging="360"/>
+      </w:pPr>
+    </w:lvl>
+    <w:lvl w:ilvl="2" w:tplc="0409001B" w:tentative="1">
+      <w:start w:val="1"/>
+      <w:numFmt w:val="lowerRoman"/>
+      <w:lvlText w:val="%3."/>
+      <w:lvlJc w:val="right"/>
+      <w:pPr>
+        <w:ind w:left="2160" w:hanging="180"/>
+      </w:pPr>
+    </w:lvl>
+    <w:lvl w:ilvl="3" w:tplc="0409000F" w:tentative="1">
+      <w:start w:val="1"/>
+      <w:numFmt w:val="decimal"/>
+      <w:lvlText w:val="%4."/>
+      <w:lvlJc w:val="left"/>
+      <w:pPr>
+        <w:ind w:left="2880" w:hanging="360"/>
+      </w:pPr>
+    </w:lvl>
+    <w:lvl w:ilvl="4" w:tplc="04090019" w:tentative="1">
+      <w:start w:val="1"/>
+      <w:numFmt w:val="lowerLetter"/>
+      <w:lvlText w:val="%5."/>
+      <w:lvlJc w:val="left"/>
+      <w:pPr>
+        <w:ind w:left="3600" w:hanging="360"/>
+      </w:pPr>
+    </w:lvl>
+    <w:lvl w:ilvl="5" w:tplc="0409001B" w:tentative="1">
+      <w:start w:val="1"/>
+      <w:numFmt w:val="lowerRoman"/>
+      <w:lvlText w:val="%6."/>
+      <w:lvlJc w:val="right"/>
+      <w:pPr>
+        <w:ind w:left="4320" w:hanging="180"/>
+      </w:pPr>
+    </w:lvl>
+    <w:lvl w:ilvl="6" w:tplc="0409000F" w:tentative="1">
+      <w:start w:val="1"/>
+      <w:numFmt w:val="decimal"/>
+      <w:lvlText w:val="%7."/>
+      <w:lvlJc w:val="left"/>
+      <w:pPr>
+        <w:ind w:left="5040" w:hanging="360"/>
+      </w:pPr>
+    </w:lvl>
+    <w:lvl w:ilvl="7" w:tplc="04090019" w:tentative="1">
+      <w:start w:val="1"/>
+      <w:numFmt w:val="lowerLetter"/>
+      <w:lvlText w:val="%8."/>
+      <w:lvlJc w:val="left"/>
+      <w:pPr>
+        <w:ind w:left="5760" w:hanging="360"/>
+      </w:pPr>
+    </w:lvl>
+    <w:lvl w:ilvl="8" w:tplc="0409001B" w:tentative="1">
+      <w:start w:val="1"/>
+      <w:numFmt w:val="lowerRoman"/>
+      <w:lvlText w:val="%9."/>
+      <w:lvlJc w:val="right"/>
+      <w:pPr>
+        <w:ind w:left="6480" w:hanging="180"/>
+      </w:pPr>
+    </w:lvl>
+  </w:abstractNum>
+  <w:abstractNum w:abstractNumId="16" w15:restartNumberingAfterBreak="0">
     <w:nsid w:val="7964390B"/>
     <w:multiLevelType w:val="hybridMultilevel"/>
     <w:tmpl w:val="26C01794"/>
@@ -1831,19 +2066,19 @@
     </w:lvl>
   </w:abstractNum>
   <w:num w:numId="1" w16cid:durableId="670062722">
-    <w:abstractNumId w:val="9"/>
+    <w:abstractNumId w:val="10"/>
   </w:num>
   <w:num w:numId="2" w16cid:durableId="738597953">
     <w:abstractNumId w:val="2"/>
   </w:num>
   <w:num w:numId="3" w16cid:durableId="1631740467">
-    <w:abstractNumId w:val="10"/>
+    <w:abstractNumId w:val="11"/>
   </w:num>
   <w:num w:numId="4" w16cid:durableId="635109986">
-    <w:abstractNumId w:val="13"/>
+    <w:abstractNumId w:val="14"/>
   </w:num>
   <w:num w:numId="5" w16cid:durableId="1050767660">
-    <w:abstractNumId w:val="14"/>
+    <w:abstractNumId w:val="16"/>
   </w:num>
   <w:num w:numId="6" w16cid:durableId="1216894168">
     <w:abstractNumId w:val="1"/>
@@ -1852,7 +2087,7 @@
     <w:abstractNumId w:val="8"/>
   </w:num>
   <w:num w:numId="8" w16cid:durableId="1648702066">
-    <w:abstractNumId w:val="12"/>
+    <w:abstractNumId w:val="13"/>
   </w:num>
   <w:num w:numId="9" w16cid:durableId="554242314">
     <w:abstractNumId w:val="3"/>
@@ -1861,7 +2096,7 @@
     <w:abstractNumId w:val="6"/>
   </w:num>
   <w:num w:numId="11" w16cid:durableId="1059748020">
-    <w:abstractNumId w:val="11"/>
+    <w:abstractNumId w:val="12"/>
   </w:num>
   <w:num w:numId="12" w16cid:durableId="1140535429">
     <w:abstractNumId w:val="5"/>
@@ -1874,6 +2109,12 @@
   </w:num>
   <w:num w:numId="15" w16cid:durableId="1146320544">
     <w:abstractNumId w:val="0"/>
+  </w:num>
+  <w:num w:numId="16" w16cid:durableId="931475093">
+    <w:abstractNumId w:val="15"/>
+  </w:num>
+  <w:num w:numId="17" w16cid:durableId="1283489582">
+    <w:abstractNumId w:val="9"/>
   </w:num>
 </w:numbering>
 </file>
@@ -2918,14 +3159,12 @@
 </file>
 
 <file path=customXml/item1.xml><?xml version="1.0" encoding="utf-8"?>
-<p:properties xmlns:p="http://schemas.microsoft.com/office/2006/metadata/properties" xmlns:xsi="http://www.w3.org/2001/XMLSchema-instance" xmlns:pc="http://schemas.microsoft.com/office/infopath/2007/PartnerControls">
-  <documentManagement>
-    <TaxCatchAll xmlns="85e30bcc-d76c-4413-8e4d-2dce22fb0743" xsi:nil="true"/>
-    <lcf76f155ced4ddcb4097134ff3c332f xmlns="164883f8-7691-4ecf-b54a-664c0d0edefe">
-      <Terms xmlns="http://schemas.microsoft.com/office/infopath/2007/PartnerControls"/>
-    </lcf76f155ced4ddcb4097134ff3c332f>
-  </documentManagement>
-</p:properties>
+<?mso-contentType ?>
+<FormTemplates xmlns="http://schemas.microsoft.com/sharepoint/v3/contenttype/forms">
+  <Display>DocumentLibraryForm</Display>
+  <Edit>DocumentLibraryForm</Edit>
+  <New>DocumentLibraryForm</New>
+</FormTemplates>
 </file>
 
 <file path=customXml/item2.xml><?xml version="1.0" encoding="utf-8"?>
@@ -3166,21 +3405,20 @@
 </file>
 
 <file path=customXml/item3.xml><?xml version="1.0" encoding="utf-8"?>
-<?mso-contentType ?>
-<FormTemplates xmlns="http://schemas.microsoft.com/sharepoint/v3/contenttype/forms">
-  <Display>DocumentLibraryForm</Display>
-  <Edit>DocumentLibraryForm</Edit>
-  <New>DocumentLibraryForm</New>
-</FormTemplates>
+<p:properties xmlns:p="http://schemas.microsoft.com/office/2006/metadata/properties" xmlns:xsi="http://www.w3.org/2001/XMLSchema-instance" xmlns:pc="http://schemas.microsoft.com/office/infopath/2007/PartnerControls">
+  <documentManagement>
+    <TaxCatchAll xmlns="85e30bcc-d76c-4413-8e4d-2dce22fb0743" xsi:nil="true"/>
+    <lcf76f155ced4ddcb4097134ff3c332f xmlns="164883f8-7691-4ecf-b54a-664c0d0edefe">
+      <Terms xmlns="http://schemas.microsoft.com/office/infopath/2007/PartnerControls"/>
+    </lcf76f155ced4ddcb4097134ff3c332f>
+  </documentManagement>
+</p:properties>
 </file>
 
 <file path=customXml/itemProps1.xml><?xml version="1.0" encoding="utf-8"?>
-<ds:datastoreItem xmlns:ds="http://schemas.openxmlformats.org/officeDocument/2006/customXml" ds:itemID="{8542EACB-7939-45C8-99C3-B6897CA7A7EF}">
+<ds:datastoreItem xmlns:ds="http://schemas.openxmlformats.org/officeDocument/2006/customXml" ds:itemID="{1F59EA8B-1FA8-40D2-A8B0-61B9CE1E4579}">
   <ds:schemaRefs>
-    <ds:schemaRef ds:uri="http://schemas.microsoft.com/office/2006/metadata/properties"/>
-    <ds:schemaRef ds:uri="http://schemas.microsoft.com/office/infopath/2007/PartnerControls"/>
-    <ds:schemaRef ds:uri="85e30bcc-d76c-4413-8e4d-2dce22fb0743"/>
-    <ds:schemaRef ds:uri="164883f8-7691-4ecf-b54a-664c0d0edefe"/>
+    <ds:schemaRef ds:uri="http://schemas.microsoft.com/sharepoint/v3/contenttype/forms"/>
   </ds:schemaRefs>
 </ds:datastoreItem>
 </file>
@@ -3205,9 +3443,12 @@
 </file>
 
 <file path=customXml/itemProps3.xml><?xml version="1.0" encoding="utf-8"?>
-<ds:datastoreItem xmlns:ds="http://schemas.openxmlformats.org/officeDocument/2006/customXml" ds:itemID="{1F59EA8B-1FA8-40D2-A8B0-61B9CE1E4579}">
+<ds:datastoreItem xmlns:ds="http://schemas.openxmlformats.org/officeDocument/2006/customXml" ds:itemID="{8542EACB-7939-45C8-99C3-B6897CA7A7EF}">
   <ds:schemaRefs>
-    <ds:schemaRef ds:uri="http://schemas.microsoft.com/sharepoint/v3/contenttype/forms"/>
+    <ds:schemaRef ds:uri="http://schemas.microsoft.com/office/2006/metadata/properties"/>
+    <ds:schemaRef ds:uri="http://schemas.microsoft.com/office/infopath/2007/PartnerControls"/>
+    <ds:schemaRef ds:uri="85e30bcc-d76c-4413-8e4d-2dce22fb0743"/>
+    <ds:schemaRef ds:uri="164883f8-7691-4ecf-b54a-664c0d0edefe"/>
   </ds:schemaRefs>
 </ds:datastoreItem>
 </file>
</xml_diff>